<commit_message>
Remove phrase search functionality from Boolean IR system
- Removed the phrase_search function and associated conditional logic from the main query handling.
- Updated the main loop to exclusively use boolean search queries.
- Revised documentation to reflect the removal of phrase search support and focus solely on boolean queries.
</commit_message>
<xml_diff>
--- a/BoolLyricsIR/Boolean-IR-Model.docx
+++ b/BoolLyricsIR/Boolean-IR-Model.docx
@@ -52,16 +52,16 @@
     </w:p>
     <w:p>
       <w:pPr>
-        <w:ind w:firstLineChars="50" w:firstLine="110"/>
-      </w:pPr>
-      <w:r>
-        <w:t>A Boolean Information Retrieval (IR) engine designed to search through a collection of song lyrics organized by artist folders and individual song files. The system builds and uses an inverted index structure where each word maps to documents and positions. It supports keyword-based search with Boolean logic (AND, OR, NOT) as well as exact phrase search using double quotation marks (" ").</w:t>
+        <w:ind w:firstLineChars="100" w:firstLine="220"/>
+      </w:pPr>
+      <w:r>
+        <w:t>A Boolean Information Retrieval (IR) engine designed to search through a collection of song lyrics organized by artist folders and individual song files. The system builds and uses an inverted index structure where each word maps to documents and positions. It supports keyword-based search with Boolean logic (AND, OR, NOT).</w:t>
       </w:r>
     </w:p>
     <w:p>
       <w:r>
         <w:pict w14:anchorId="7C8D98FC">
-          <v:rect id="_x0000_i1379" style="width:0;height:1.5pt" o:hralign="center" o:hrstd="t" o:hr="t" fillcolor="#a0a0a0" stroked="f"/>
+          <v:rect id="_x0000_i1025" style="width:0;height:1.5pt" o:hralign="center" o:hrstd="t" o:hr="t" fillcolor="#a0a0a0" stroked="f"/>
         </w:pict>
       </w:r>
     </w:p>
@@ -128,17 +128,11 @@
     <w:p>
       <w:r>
         <w:pict w14:anchorId="5F3301BE">
-          <v:rect id="_x0000_i1380" style="width:0;height:1.5pt" o:hralign="center" o:hrstd="t" o:hr="t" fillcolor="#a0a0a0" stroked="f"/>
+          <v:rect id="_x0000_i1026" style="width:0;height:1.5pt" o:hralign="center" o:hrstd="t" o:hr="t" fillcolor="#a0a0a0" stroked="f"/>
         </w:pict>
       </w:r>
     </w:p>
     <w:p>
-      <w:pPr>
-        <w:rPr>
-          <w:b/>
-          <w:bCs/>
-        </w:rPr>
-      </w:pPr>
       <w:r>
         <w:rPr>
           <w:b/>
@@ -151,7 +145,7 @@
       <w:pPr>
         <w:numPr>
           <w:ilvl w:val="0"/>
-          <w:numId w:val="9"/>
+          <w:numId w:val="16"/>
         </w:numPr>
       </w:pPr>
       <w:r>
@@ -159,35 +153,17 @@
           <w:b/>
           <w:bCs/>
         </w:rPr>
-        <w:t>Boolean Query Support</w:t>
-      </w:r>
-      <w:r>
-        <w:t>: AND, OR, NOT keyword logic.</w:t>
+        <w:t>Boolean Query Support:</w:t>
+      </w:r>
+      <w:r>
+        <w:t xml:space="preserve"> Supports AND, OR, NOT keyword logic.</w:t>
       </w:r>
     </w:p>
     <w:p>
       <w:pPr>
         <w:numPr>
           <w:ilvl w:val="0"/>
-          <w:numId w:val="9"/>
-        </w:numPr>
-      </w:pPr>
-      <w:r>
-        <w:rPr>
-          <w:b/>
-          <w:bCs/>
-        </w:rPr>
-        <w:t>Phrase Search</w:t>
-      </w:r>
-      <w:r>
-        <w:t>: Quoted queries using double quotation marks for exact phrase matches.</w:t>
-      </w:r>
-    </w:p>
-    <w:p>
-      <w:pPr>
-        <w:numPr>
-          <w:ilvl w:val="0"/>
-          <w:numId w:val="9"/>
+          <w:numId w:val="16"/>
         </w:numPr>
       </w:pPr>
       <w:proofErr w:type="spellStart"/>
@@ -204,10 +180,10 @@
           <w:b/>
           <w:bCs/>
         </w:rPr>
-        <w:t xml:space="preserve"> Filtering</w:t>
-      </w:r>
-      <w:r>
-        <w:t xml:space="preserve">: Common English </w:t>
+        <w:t xml:space="preserve"> Filtering:</w:t>
+      </w:r>
+      <w:r>
+        <w:t xml:space="preserve"> Common English </w:t>
       </w:r>
       <w:proofErr w:type="spellStart"/>
       <w:r>
@@ -222,25 +198,27 @@
       <w:pPr>
         <w:numPr>
           <w:ilvl w:val="0"/>
-          <w:numId w:val="9"/>
+          <w:numId w:val="16"/>
         </w:numPr>
+        <w:rPr>
+          <w:rFonts w:hint="eastAsia"/>
+        </w:rPr>
       </w:pPr>
       <w:r>
         <w:rPr>
           <w:b/>
           <w:bCs/>
         </w:rPr>
-        <w:t>Normalized Queries</w:t>
-      </w:r>
-      <w:r>
-        <w:t>: Input is case-insensitive and non-alphanumeric characters are removed.</w:t>
-      </w:r>
-    </w:p>
-    <w:p>
-      <w:r>
-        <w:lastRenderedPageBreak/>
+        <w:t>Normalized Queries:</w:t>
+      </w:r>
+      <w:r>
+        <w:t xml:space="preserve"> Input is case-insensitive and non-alphanumeric characters are removed.</w:t>
+      </w:r>
+    </w:p>
+    <w:p>
+      <w:r>
         <w:pict w14:anchorId="42D6BC27">
-          <v:rect id="_x0000_i1494" style="width:0;height:1.5pt" o:hralign="center" o:hrstd="t" o:hr="t" fillcolor="#a0a0a0" stroked="f"/>
+          <v:rect id="_x0000_i1027" style="width:0;height:1.5pt" o:hralign="center" o:hrstd="t" o:hr="t" fillcolor="#a0a0a0" stroked="f"/>
         </w:pict>
       </w:r>
     </w:p>
@@ -268,268 +246,258 @@
       </w:pPr>
       <w:r>
         <w:rPr>
+          <w:rFonts w:hint="eastAsia"/>
           <w:b/>
           <w:bCs/>
         </w:rPr>
-        <w:t>1. Preprocessing</w:t>
-      </w:r>
-    </w:p>
-    <w:p>
-      <w:pPr>
-        <w:numPr>
-          <w:ilvl w:val="0"/>
-          <w:numId w:val="10"/>
-        </w:numPr>
-      </w:pPr>
-      <w:r>
-        <w:t>All text is converted to lowercase.</w:t>
-      </w:r>
-    </w:p>
-    <w:p>
-      <w:pPr>
-        <w:numPr>
-          <w:ilvl w:val="0"/>
-          <w:numId w:val="10"/>
-        </w:numPr>
-      </w:pPr>
-      <w:r>
-        <w:t>Non-alphanumeric characters are removed.</w:t>
-      </w:r>
-    </w:p>
-    <w:p>
-      <w:pPr>
-        <w:numPr>
-          <w:ilvl w:val="0"/>
-          <w:numId w:val="10"/>
-        </w:numPr>
-      </w:pPr>
-      <w:r>
-        <w:t>Tokens (words) are extracted.</w:t>
-      </w:r>
-    </w:p>
-    <w:p>
-      <w:pPr>
-        <w:numPr>
-          <w:ilvl w:val="0"/>
-          <w:numId w:val="10"/>
-        </w:numPr>
-      </w:pPr>
-      <w:proofErr w:type="spellStart"/>
-      <w:r>
-        <w:t>Stopwords</w:t>
-      </w:r>
-      <w:proofErr w:type="spellEnd"/>
-      <w:r>
-        <w:t xml:space="preserve"> are removed to reduce noise in search results.</w:t>
-      </w:r>
-    </w:p>
-    <w:p>
-      <w:pPr>
+        <w:t>1</w:t>
+      </w:r>
+      <w:r>
         <w:rPr>
           <w:b/>
           <w:bCs/>
         </w:rPr>
-      </w:pPr>
-      <w:r>
+        <w:t>. Preprocessing</w:t>
+      </w:r>
+    </w:p>
+    <w:p>
+      <w:pPr>
+        <w:numPr>
+          <w:ilvl w:val="0"/>
+          <w:numId w:val="17"/>
+        </w:numPr>
+      </w:pPr>
+      <w:r>
+        <w:lastRenderedPageBreak/>
+        <w:t>All text is converted to lowercase.</w:t>
+      </w:r>
+    </w:p>
+    <w:p>
+      <w:pPr>
+        <w:numPr>
+          <w:ilvl w:val="0"/>
+          <w:numId w:val="17"/>
+        </w:numPr>
+      </w:pPr>
+      <w:r>
+        <w:t>Non-alphanumeric characters are removed.</w:t>
+      </w:r>
+    </w:p>
+    <w:p>
+      <w:pPr>
+        <w:numPr>
+          <w:ilvl w:val="0"/>
+          <w:numId w:val="17"/>
+        </w:numPr>
+      </w:pPr>
+      <w:r>
+        <w:t>Tokens (words) are extracted.</w:t>
+      </w:r>
+    </w:p>
+    <w:p>
+      <w:pPr>
+        <w:numPr>
+          <w:ilvl w:val="0"/>
+          <w:numId w:val="17"/>
+        </w:numPr>
+      </w:pPr>
+      <w:proofErr w:type="spellStart"/>
+      <w:r>
+        <w:t>Stopwords</w:t>
+      </w:r>
+      <w:proofErr w:type="spellEnd"/>
+      <w:r>
+        <w:t xml:space="preserve"> are removed to reduce noise in search results.</w:t>
+      </w:r>
+    </w:p>
+    <w:p>
+      <w:pPr>
         <w:rPr>
           <w:b/>
           <w:bCs/>
         </w:rPr>
-        <w:t>2. Inverted Index Construction</w:t>
-      </w:r>
-    </w:p>
-    <w:p>
-      <w:pPr>
-        <w:numPr>
-          <w:ilvl w:val="0"/>
-          <w:numId w:val="11"/>
-        </w:numPr>
-      </w:pPr>
-      <w:r>
-        <w:t xml:space="preserve">The system creates an inverted index where: </w:t>
-      </w:r>
-    </w:p>
-    <w:p>
-      <w:pPr>
-        <w:numPr>
-          <w:ilvl w:val="1"/>
-          <w:numId w:val="11"/>
-        </w:numPr>
-      </w:pPr>
-      <w:r>
-        <w:t>Each term maps to a dictionary of document IDs and positions where the term appears.</w:t>
-      </w:r>
-    </w:p>
-    <w:p>
-      <w:pPr>
-        <w:numPr>
-          <w:ilvl w:val="0"/>
-          <w:numId w:val="11"/>
-        </w:numPr>
-      </w:pPr>
-      <w:r>
-        <w:t>Each document is assigned a unique integer ID and mapped to its "Artist/</w:t>
-      </w:r>
-      <w:proofErr w:type="spellStart"/>
-      <w:r>
-        <w:t>SongTitle</w:t>
-      </w:r>
-      <w:proofErr w:type="spellEnd"/>
-      <w:r>
-        <w:t>" string.</w:t>
-      </w:r>
-    </w:p>
-    <w:p>
-      <w:pPr>
+      </w:pPr>
+      <w:r>
+        <w:rPr>
+          <w:rFonts w:hint="eastAsia"/>
+          <w:b/>
+          <w:bCs/>
+        </w:rPr>
+        <w:t>2</w:t>
+      </w:r>
+      <w:r>
         <w:rPr>
           <w:b/>
           <w:bCs/>
         </w:rPr>
-      </w:pPr>
+        <w:t>. Inverted</w:t>
+      </w:r>
       <w:r>
         <w:rPr>
           <w:b/>
           <w:bCs/>
         </w:rPr>
-        <w:t>3. Boolean Search Logic</w:t>
+        <w:t xml:space="preserve"> Index Construction</w:t>
       </w:r>
     </w:p>
     <w:p>
       <w:pPr>
         <w:numPr>
           <w:ilvl w:val="0"/>
-          <w:numId w:val="12"/>
+          <w:numId w:val="18"/>
         </w:numPr>
       </w:pPr>
       <w:r>
+        <w:t>The system creates an inverted index where each term maps to a dictionary of document IDs and positions where the term appears.</w:t>
+      </w:r>
+    </w:p>
+    <w:p>
+      <w:pPr>
+        <w:numPr>
+          <w:ilvl w:val="0"/>
+          <w:numId w:val="18"/>
+        </w:numPr>
+      </w:pPr>
+      <w:r>
+        <w:t>Each document is assigned a unique integer ID and mapped to its "Artist/</w:t>
+      </w:r>
+      <w:proofErr w:type="spellStart"/>
+      <w:r>
+        <w:t>SongTitle</w:t>
+      </w:r>
+      <w:proofErr w:type="spellEnd"/>
+      <w:r>
+        <w:t>" string.</w:t>
+      </w:r>
+    </w:p>
+    <w:p>
+      <w:pPr>
         <w:rPr>
           <w:b/>
           <w:bCs/>
         </w:rPr>
-        <w:t>Single term</w:t>
-      </w:r>
-      <w:r>
-        <w:t>: Returns documents that contain a single word.</w:t>
-      </w:r>
-    </w:p>
-    <w:p>
-      <w:pPr>
-        <w:numPr>
-          <w:ilvl w:val="0"/>
-          <w:numId w:val="12"/>
-        </w:numPr>
-      </w:pPr>
+      </w:pPr>
+      <w:r>
+        <w:rPr>
+          <w:rFonts w:hint="eastAsia"/>
+          <w:b/>
+          <w:bCs/>
+        </w:rPr>
+        <w:t>3</w:t>
+      </w:r>
       <w:r>
         <w:rPr>
           <w:b/>
           <w:bCs/>
         </w:rPr>
-        <w:t>Negation</w:t>
-      </w:r>
-      <w:r>
-        <w:t>: Returns documents that do not contain a specific word.</w:t>
-      </w:r>
-    </w:p>
-    <w:p>
-      <w:pPr>
-        <w:numPr>
-          <w:ilvl w:val="0"/>
-          <w:numId w:val="12"/>
-        </w:numPr>
-      </w:pPr>
+        <w:t>.</w:t>
+      </w:r>
       <w:r>
         <w:rPr>
           <w:b/>
           <w:bCs/>
         </w:rPr>
-        <w:t>Binary logic</w:t>
-      </w:r>
-      <w:r>
-        <w:t xml:space="preserve">: </w:t>
-      </w:r>
-    </w:p>
-    <w:p>
-      <w:pPr>
-        <w:numPr>
-          <w:ilvl w:val="1"/>
-          <w:numId w:val="12"/>
-        </w:numPr>
-      </w:pPr>
-      <w:r>
-        <w:t>A and B → documents that contain both terms</w:t>
-      </w:r>
-    </w:p>
-    <w:p>
-      <w:pPr>
-        <w:numPr>
-          <w:ilvl w:val="1"/>
-          <w:numId w:val="12"/>
-        </w:numPr>
-      </w:pPr>
-      <w:r>
-        <w:t>A or B → documents that contain either term A or B</w:t>
-      </w:r>
-    </w:p>
-    <w:p>
-      <w:pPr>
+        <w:t xml:space="preserve"> Boolean</w:t>
+      </w:r>
+      <w:r>
         <w:rPr>
           <w:b/>
           <w:bCs/>
         </w:rPr>
+        <w:t xml:space="preserve"> Search Logic</w:t>
+      </w:r>
+    </w:p>
+    <w:p>
+      <w:pPr>
+        <w:numPr>
+          <w:ilvl w:val="0"/>
+          <w:numId w:val="19"/>
+        </w:numPr>
       </w:pPr>
       <w:r>
         <w:rPr>
           <w:b/>
           <w:bCs/>
         </w:rPr>
-        <w:t>4. Phrase Search</w:t>
+        <w:t>Single term:</w:t>
+      </w:r>
+      <w:r>
+        <w:t xml:space="preserve"> Returns documents that contain a single word.</w:t>
       </w:r>
     </w:p>
     <w:p>
       <w:pPr>
         <w:numPr>
           <w:ilvl w:val="0"/>
-          <w:numId w:val="13"/>
+          <w:numId w:val="19"/>
         </w:numPr>
       </w:pPr>
       <w:r>
-        <w:t xml:space="preserve">Triggered when user input is enclosed in quotation marks, e.g.: </w:t>
+        <w:rPr>
+          <w:b/>
+          <w:bCs/>
+        </w:rPr>
+        <w:t>Negation:</w:t>
+      </w:r>
+      <w:r>
+        <w:t xml:space="preserve"> Returns documents that do not contain a specific word.</w:t>
+      </w:r>
+    </w:p>
+    <w:p>
+      <w:pPr>
+        <w:numPr>
+          <w:ilvl w:val="0"/>
+          <w:numId w:val="19"/>
+        </w:numPr>
+      </w:pPr>
+      <w:r>
+        <w:rPr>
+          <w:b/>
+          <w:bCs/>
+        </w:rPr>
+        <w:t>Binary logic:</w:t>
       </w:r>
     </w:p>
     <w:p>
       <w:pPr>
         <w:numPr>
           <w:ilvl w:val="1"/>
-          <w:numId w:val="13"/>
+          <w:numId w:val="19"/>
         </w:numPr>
       </w:pPr>
       <w:r>
-        <w:t>"</w:t>
-      </w:r>
-      <w:proofErr w:type="gramStart"/>
-      <w:r>
-        <w:t>you</w:t>
-      </w:r>
-      <w:proofErr w:type="gramEnd"/>
-      <w:r>
-        <w:t xml:space="preserve"> are beautiful"</w:t>
+        <w:rPr>
+          <w:i/>
+          <w:iCs/>
+        </w:rPr>
+        <w:t>A and B</w:t>
+      </w:r>
+      <w:r>
+        <w:t xml:space="preserve"> → documents that contain both terms.</w:t>
       </w:r>
     </w:p>
     <w:p>
       <w:pPr>
         <w:numPr>
-          <w:ilvl w:val="0"/>
-          <w:numId w:val="13"/>
+          <w:ilvl w:val="1"/>
+          <w:numId w:val="19"/>
         </w:numPr>
       </w:pPr>
       <w:r>
-        <w:t>Checks if all words appear in the exact same order and position across the document.</w:t>
+        <w:rPr>
+          <w:i/>
+          <w:iCs/>
+        </w:rPr>
+        <w:t>A or B</w:t>
+      </w:r>
+      <w:r>
+        <w:t xml:space="preserve"> → documents that contain either term A or B.</w:t>
       </w:r>
     </w:p>
     <w:p>
       <w:r>
         <w:pict w14:anchorId="42FCEDBF">
-          <v:rect id="_x0000_i1382" style="width:0;height:1.5pt" o:hralign="center" o:hrstd="t" o:hr="t" fillcolor="#a0a0a0" stroked="f"/>
+          <v:rect id="_x0000_i1028" style="width:0;height:1.5pt" o:hralign="center" o:hrstd="t" o:hr="t" fillcolor="#a0a0a0" stroked="f"/>
         </w:pict>
       </w:r>
     </w:p>
@@ -560,7 +528,6 @@
     <w:p>
       <w:proofErr w:type="spellStart"/>
       <w:r>
-        <w:lastRenderedPageBreak/>
         <w:t>Stopwords</w:t>
       </w:r>
       <w:proofErr w:type="spellEnd"/>
@@ -587,21 +554,8 @@
     </w:p>
     <w:p>
       <w:r>
-        <w:t xml:space="preserve">Phrase search bypasses </w:t>
-      </w:r>
-      <w:proofErr w:type="spellStart"/>
-      <w:r>
-        <w:t>stopword</w:t>
-      </w:r>
-      <w:proofErr w:type="spellEnd"/>
-      <w:r>
-        <w:t xml:space="preserve"> filtering to preserve exact matches.</w:t>
-      </w:r>
-    </w:p>
-    <w:p>
-      <w:r>
         <w:pict w14:anchorId="7C39A075">
-          <v:rect id="_x0000_i1383" style="width:0;height:1.5pt" o:hralign="center" o:hrstd="t" o:hr="t" fillcolor="#a0a0a0" stroked="f"/>
+          <v:rect id="_x0000_i1029" style="width:0;height:1.5pt" o:hralign="center" o:hrstd="t" o:hr="t" fillcolor="#a0a0a0" stroked="f"/>
         </w:pict>
       </w:r>
     </w:p>
@@ -680,6 +634,7 @@
         </w:numPr>
       </w:pPr>
       <w:r>
+        <w:lastRenderedPageBreak/>
         <w:t>love and peace</w:t>
       </w:r>
       <w:r>
@@ -701,28 +656,9 @@
       </w:r>
     </w:p>
     <w:p>
-      <w:pPr>
-        <w:numPr>
-          <w:ilvl w:val="1"/>
-          <w:numId w:val="14"/>
-        </w:numPr>
-      </w:pPr>
-      <w:r>
-        <w:t>"</w:t>
-      </w:r>
-      <w:proofErr w:type="gramStart"/>
-      <w:r>
-        <w:t>you</w:t>
-      </w:r>
-      <w:proofErr w:type="gramEnd"/>
-      <w:r>
-        <w:t xml:space="preserve"> are beautiful"</w:t>
-      </w:r>
-    </w:p>
-    <w:p>
       <w:r>
         <w:pict w14:anchorId="49CDB42C">
-          <v:rect id="_x0000_i1384" style="width:0;height:1.5pt" o:hralign="center" o:hrstd="t" o:hr="t" fillcolor="#a0a0a0" stroked="f"/>
+          <v:rect id="_x0000_i1036" style="width:0;height:1.5pt" o:hralign="center" o:hrstd="t" o:hr="t" fillcolor="#a0a0a0" stroked="f"/>
         </w:pict>
       </w:r>
     </w:p>
@@ -756,7 +692,7 @@
       <w:tblGrid>
         <w:gridCol w:w="1699"/>
         <w:gridCol w:w="3623"/>
-        <w:gridCol w:w="2867"/>
+        <w:gridCol w:w="2389"/>
       </w:tblGrid>
       <w:tr>
         <w:trPr>
@@ -953,60 +889,11 @@
           </w:p>
         </w:tc>
       </w:tr>
-      <w:tr>
-        <w:trPr>
-          <w:tblCellSpacing w:w="15" w:type="dxa"/>
-        </w:trPr>
-        <w:tc>
-          <w:tcPr>
-            <w:tcW w:w="0" w:type="auto"/>
-            <w:vAlign w:val="center"/>
-            <w:hideMark/>
-          </w:tcPr>
-          <w:p>
-            <w:r>
-              <w:t>"</w:t>
-            </w:r>
-            <w:proofErr w:type="gramStart"/>
-            <w:r>
-              <w:t>let</w:t>
-            </w:r>
-            <w:proofErr w:type="gramEnd"/>
-            <w:r>
-              <w:t xml:space="preserve"> it be"</w:t>
-            </w:r>
-          </w:p>
-        </w:tc>
-        <w:tc>
-          <w:tcPr>
-            <w:tcW w:w="0" w:type="auto"/>
-            <w:vAlign w:val="center"/>
-            <w:hideMark/>
-          </w:tcPr>
-          <w:p>
-            <w:r>
-              <w:t>Exact phrase match</w:t>
-            </w:r>
-          </w:p>
-        </w:tc>
-        <w:tc>
-          <w:tcPr>
-            <w:tcW w:w="0" w:type="auto"/>
-            <w:vAlign w:val="center"/>
-            <w:hideMark/>
-          </w:tcPr>
-          <w:p>
-            <w:r>
-              <w:t>Songs with that lyric phrase</w:t>
-            </w:r>
-          </w:p>
-        </w:tc>
-      </w:tr>
     </w:tbl>
     <w:p>
       <w:r>
         <w:pict w14:anchorId="7385C5A3">
-          <v:rect id="_x0000_i1385" style="width:0;height:1.5pt" o:hralign="center" o:hrstd="t" o:hr="t" fillcolor="#a0a0a0" stroked="f"/>
+          <v:rect id="_x0000_i1031" style="width:0;height:1.5pt" o:hralign="center" o:hrstd="t" o:hr="t" fillcolor="#a0a0a0" stroked="f"/>
         </w:pict>
       </w:r>
     </w:p>
@@ -1037,29 +924,9 @@
       </w:r>
     </w:p>
     <w:p>
-      <w:pPr>
-        <w:numPr>
-          <w:ilvl w:val="0"/>
-          <w:numId w:val="15"/>
-        </w:numPr>
-      </w:pPr>
-      <w:r>
-        <w:t xml:space="preserve">Phrase search is </w:t>
-      </w:r>
-      <w:proofErr w:type="gramStart"/>
-      <w:r>
-        <w:t>exact-match</w:t>
-      </w:r>
-      <w:proofErr w:type="gramEnd"/>
-      <w:r>
-        <w:t xml:space="preserve"> only.</w:t>
-      </w:r>
-    </w:p>
-    <w:p>
-      <w:r>
-        <w:lastRenderedPageBreak/>
+      <w:r>
         <w:pict w14:anchorId="6DFBED42">
-          <v:rect id="_x0000_i1386" style="width:0;height:1.5pt" o:hralign="center" o:hrstd="t" o:hr="t" fillcolor="#a0a0a0" stroked="f"/>
+          <v:rect id="_x0000_i1040" style="width:0;height:1.5pt" o:hralign="center" o:hrstd="t" o:hr="t" fillcolor="#a0a0a0" stroked="f"/>
         </w:pict>
       </w:r>
     </w:p>
@@ -1079,32 +946,22 @@
       </w:r>
     </w:p>
     <w:p>
-      <w:r>
-        <w:t xml:space="preserve">The system implements a Boolean Information Retrieval model that allows users to </w:t>
-      </w:r>
-      <w:r>
-        <w:t>search for</w:t>
-      </w:r>
-      <w:r>
-        <w:t xml:space="preserve"> lyrics using keyword queries or exact phrases. It builds an inverted index to map words to document positions, applies </w:t>
-      </w:r>
-      <w:proofErr w:type="spellStart"/>
-      <w:r>
-        <w:t>stopword</w:t>
-      </w:r>
-      <w:proofErr w:type="spellEnd"/>
-      <w:r>
-        <w:t xml:space="preserve"> filtering to reduce noise, and supports logical operations like AND, OR, and NOT for accurate and efficient retrieval.</w:t>
-      </w:r>
-    </w:p>
-    <w:p>
-      <w:pPr>
+      <w:pPr>
+        <w:ind w:firstLineChars="100" w:firstLine="220"/>
         <w:rPr>
           <w:rFonts w:hint="eastAsia"/>
         </w:rPr>
       </w:pPr>
       <w:r>
-        <w:t>These implemented features allow for fast and accurate retrieval of relevant song lyrics based on user-defined Boolean queries or exact phrases.</w:t>
+        <w:t xml:space="preserve">The system implements a Boolean Information Retrieval model that allows users to search for lyrics using keyword queries. It builds an inverted index to map words to document positions, applies </w:t>
+      </w:r>
+      <w:proofErr w:type="spellStart"/>
+      <w:r>
+        <w:t>stopword</w:t>
+      </w:r>
+      <w:proofErr w:type="spellEnd"/>
+      <w:r>
+        <w:t xml:space="preserve"> filtering to reduce noise, and supports logical operations like AND, OR, and NOT for accurate and efficient retrieval. This design ensures fast and precise retrieval of relevant song lyrics based on user-defined Boolean queries.</w:t>
       </w:r>
     </w:p>
     <w:sectPr>
@@ -1117,6 +974,56 @@
 </w:document>
 </file>
 
+<file path=word/endnotes.xml><?xml version="1.0" encoding="utf-8"?>
+<w:endnotes xmlns:wpc="http://schemas.microsoft.com/office/word/2010/wordprocessingCanvas" xmlns:cx="http://schemas.microsoft.com/office/drawing/2014/chartex" xmlns:cx1="http://schemas.microsoft.com/office/drawing/2015/9/8/chartex" xmlns:cx2="http://schemas.microsoft.com/office/drawing/2015/10/21/chartex" xmlns:cx3="http://schemas.microsoft.com/office/drawing/2016/5/9/chartex" xmlns:cx4="http://schemas.microsoft.com/office/drawing/2016/5/10/chartex" xmlns:cx5="http://schemas.microsoft.com/office/drawing/2016/5/11/chartex" xmlns:cx6="http://schemas.microsoft.com/office/drawing/2016/5/12/chartex" xmlns:cx7="http://schemas.microsoft.com/office/drawing/2016/5/13/chartex" xmlns:cx8="http://schemas.microsoft.com/office/drawing/2016/5/14/chartex" xmlns:mc="http://schemas.openxmlformats.org/markup-compatibility/2006" xmlns:aink="http://schemas.microsoft.com/office/drawing/2016/ink" xmlns:am3d="http://schemas.microsoft.com/office/drawing/2017/model3d" xmlns:o="urn:schemas-microsoft-com:office:office" xmlns:oel="http://schemas.microsoft.com/office/2019/extlst" xmlns:r="http://schemas.openxmlformats.org/officeDocument/2006/relationships" xmlns:m="http://schemas.openxmlformats.org/officeDocument/2006/math" xmlns:v="urn:schemas-microsoft-com:vml" xmlns:wp14="http://schemas.microsoft.com/office/word/2010/wordprocessingDrawing" xmlns:wp="http://schemas.openxmlformats.org/drawingml/2006/wordprocessingDrawing" xmlns:w10="urn:schemas-microsoft-com:office:word" xmlns:w="http://schemas.openxmlformats.org/wordprocessingml/2006/main" xmlns:w14="http://schemas.microsoft.com/office/word/2010/wordml" xmlns:w15="http://schemas.microsoft.com/office/word/2012/wordml" xmlns:w16cex="http://schemas.microsoft.com/office/word/2018/wordml/cex" xmlns:w16cid="http://schemas.microsoft.com/office/word/2016/wordml/cid" xmlns:w16="http://schemas.microsoft.com/office/word/2018/wordml" xmlns:w16du="http://schemas.microsoft.com/office/word/2023/wordml/word16du" xmlns:w16sdtdh="http://schemas.microsoft.com/office/word/2020/wordml/sdtdatahash" xmlns:w16sdtfl="http://schemas.microsoft.com/office/word/2024/wordml/sdtformatlock" xmlns:w16se="http://schemas.microsoft.com/office/word/2015/wordml/symex" xmlns:wpg="http://schemas.microsoft.com/office/word/2010/wordprocessingGroup" xmlns:wpi="http://schemas.microsoft.com/office/word/2010/wordprocessingInk" xmlns:wne="http://schemas.microsoft.com/office/word/2006/wordml" xmlns:wps="http://schemas.microsoft.com/office/word/2010/wordprocessingShape" mc:Ignorable="w14 w15 w16se w16cid w16 w16cex w16sdtdh w16sdtfl w16du wp14">
+  <w:endnote w:type="separator" w:id="-1">
+    <w:p>
+      <w:pPr>
+        <w:spacing w:after="0"/>
+      </w:pPr>
+      <w:r>
+        <w:separator/>
+      </w:r>
+    </w:p>
+  </w:endnote>
+  <w:endnote w:type="continuationSeparator" w:id="0">
+    <w:p>
+      <w:pPr>
+        <w:spacing w:after="0"/>
+      </w:pPr>
+      <w:r>
+        <w:continuationSeparator/>
+      </w:r>
+    </w:p>
+  </w:endnote>
+</w:endnotes>
+</file>
+
+<file path=word/footnotes.xml><?xml version="1.0" encoding="utf-8"?>
+<w:footnotes xmlns:wpc="http://schemas.microsoft.com/office/word/2010/wordprocessingCanvas" xmlns:cx="http://schemas.microsoft.com/office/drawing/2014/chartex" xmlns:cx1="http://schemas.microsoft.com/office/drawing/2015/9/8/chartex" xmlns:cx2="http://schemas.microsoft.com/office/drawing/2015/10/21/chartex" xmlns:cx3="http://schemas.microsoft.com/office/drawing/2016/5/9/chartex" xmlns:cx4="http://schemas.microsoft.com/office/drawing/2016/5/10/chartex" xmlns:cx5="http://schemas.microsoft.com/office/drawing/2016/5/11/chartex" xmlns:cx6="http://schemas.microsoft.com/office/drawing/2016/5/12/chartex" xmlns:cx7="http://schemas.microsoft.com/office/drawing/2016/5/13/chartex" xmlns:cx8="http://schemas.microsoft.com/office/drawing/2016/5/14/chartex" xmlns:mc="http://schemas.openxmlformats.org/markup-compatibility/2006" xmlns:aink="http://schemas.microsoft.com/office/drawing/2016/ink" xmlns:am3d="http://schemas.microsoft.com/office/drawing/2017/model3d" xmlns:o="urn:schemas-microsoft-com:office:office" xmlns:oel="http://schemas.microsoft.com/office/2019/extlst" xmlns:r="http://schemas.openxmlformats.org/officeDocument/2006/relationships" xmlns:m="http://schemas.openxmlformats.org/officeDocument/2006/math" xmlns:v="urn:schemas-microsoft-com:vml" xmlns:wp14="http://schemas.microsoft.com/office/word/2010/wordprocessingDrawing" xmlns:wp="http://schemas.openxmlformats.org/drawingml/2006/wordprocessingDrawing" xmlns:w10="urn:schemas-microsoft-com:office:word" xmlns:w="http://schemas.openxmlformats.org/wordprocessingml/2006/main" xmlns:w14="http://schemas.microsoft.com/office/word/2010/wordml" xmlns:w15="http://schemas.microsoft.com/office/word/2012/wordml" xmlns:w16cex="http://schemas.microsoft.com/office/word/2018/wordml/cex" xmlns:w16cid="http://schemas.microsoft.com/office/word/2016/wordml/cid" xmlns:w16="http://schemas.microsoft.com/office/word/2018/wordml" xmlns:w16du="http://schemas.microsoft.com/office/word/2023/wordml/word16du" xmlns:w16sdtdh="http://schemas.microsoft.com/office/word/2020/wordml/sdtdatahash" xmlns:w16sdtfl="http://schemas.microsoft.com/office/word/2024/wordml/sdtformatlock" xmlns:w16se="http://schemas.microsoft.com/office/word/2015/wordml/symex" xmlns:wpg="http://schemas.microsoft.com/office/word/2010/wordprocessingGroup" xmlns:wpi="http://schemas.microsoft.com/office/word/2010/wordprocessingInk" xmlns:wne="http://schemas.microsoft.com/office/word/2006/wordml" xmlns:wps="http://schemas.microsoft.com/office/word/2010/wordprocessingShape" mc:Ignorable="w14 w15 w16se w16cid w16 w16cex w16sdtdh w16sdtfl w16du wp14">
+  <w:footnote w:type="separator" w:id="-1">
+    <w:p>
+      <w:pPr>
+        <w:spacing w:after="0"/>
+      </w:pPr>
+      <w:r>
+        <w:separator/>
+      </w:r>
+    </w:p>
+  </w:footnote>
+  <w:footnote w:type="continuationSeparator" w:id="0">
+    <w:p>
+      <w:pPr>
+        <w:spacing w:after="0"/>
+      </w:pPr>
+      <w:r>
+        <w:continuationSeparator/>
+      </w:r>
+    </w:p>
+  </w:footnote>
+</w:footnotes>
+</file>
+
 <file path=word/numbering.xml><?xml version="1.0" encoding="utf-8"?>
 <w:numbering xmlns:wpc="http://schemas.microsoft.com/office/word/2010/wordprocessingCanvas" xmlns:cx="http://schemas.microsoft.com/office/drawing/2014/chartex" xmlns:cx1="http://schemas.microsoft.com/office/drawing/2015/9/8/chartex" xmlns:cx2="http://schemas.microsoft.com/office/drawing/2015/10/21/chartex" xmlns:cx3="http://schemas.microsoft.com/office/drawing/2016/5/9/chartex" xmlns:cx4="http://schemas.microsoft.com/office/drawing/2016/5/10/chartex" xmlns:cx5="http://schemas.microsoft.com/office/drawing/2016/5/11/chartex" xmlns:cx6="http://schemas.microsoft.com/office/drawing/2016/5/12/chartex" xmlns:cx7="http://schemas.microsoft.com/office/drawing/2016/5/13/chartex" xmlns:cx8="http://schemas.microsoft.com/office/drawing/2016/5/14/chartex" xmlns:mc="http://schemas.openxmlformats.org/markup-compatibility/2006" xmlns:aink="http://schemas.microsoft.com/office/drawing/2016/ink" xmlns:am3d="http://schemas.microsoft.com/office/drawing/2017/model3d" xmlns:o="urn:schemas-microsoft-com:office:office" xmlns:oel="http://schemas.microsoft.com/office/2019/extlst" xmlns:r="http://schemas.openxmlformats.org/officeDocument/2006/relationships" xmlns:m="http://schemas.openxmlformats.org/officeDocument/2006/math" xmlns:v="urn:schemas-microsoft-com:vml" xmlns:wp14="http://schemas.microsoft.com/office/word/2010/wordprocessingDrawing" xmlns:wp="http://schemas.openxmlformats.org/drawingml/2006/wordprocessingDrawing" xmlns:w10="urn:schemas-microsoft-com:office:word" xmlns:w="http://schemas.openxmlformats.org/wordprocessingml/2006/main" xmlns:w14="http://schemas.microsoft.com/office/word/2010/wordml" xmlns:w15="http://schemas.microsoft.com/office/word/2012/wordml" xmlns:w16cex="http://schemas.microsoft.com/office/word/2018/wordml/cex" xmlns:w16cid="http://schemas.microsoft.com/office/word/2016/wordml/cid" xmlns:w16="http://schemas.microsoft.com/office/word/2018/wordml" xmlns:w16du="http://schemas.microsoft.com/office/word/2023/wordml/word16du" xmlns:w16sdtdh="http://schemas.microsoft.com/office/word/2020/wordml/sdtdatahash" xmlns:w16sdtfl="http://schemas.microsoft.com/office/word/2024/wordml/sdtformatlock" xmlns:w16se="http://schemas.microsoft.com/office/word/2015/wordml/symex" xmlns:wpg="http://schemas.microsoft.com/office/word/2010/wordprocessingGroup" xmlns:wpi="http://schemas.microsoft.com/office/word/2010/wordprocessingInk" xmlns:wne="http://schemas.microsoft.com/office/word/2006/wordml" xmlns:wps="http://schemas.microsoft.com/office/word/2010/wordprocessingShape" mc:Ignorable="w14 w15 w16se w16cid w16 w16cex w16sdtdh w16sdtfl w16du wp14">
   <w:abstractNum w:abstractNumId="0" w15:restartNumberingAfterBreak="0">
@@ -1269,6 +1176,155 @@
     </w:lvl>
   </w:abstractNum>
   <w:abstractNum w:abstractNumId="1" w15:restartNumberingAfterBreak="0">
+    <w:nsid w:val="1049756A"/>
+    <w:multiLevelType w:val="multilevel"/>
+    <w:tmpl w:val="743ECAD4"/>
+    <w:lvl w:ilvl="0">
+      <w:start w:val="1"/>
+      <w:numFmt w:val="bullet"/>
+      <w:lvlText w:val=""/>
+      <w:lvlJc w:val="left"/>
+      <w:pPr>
+        <w:tabs>
+          <w:tab w:val="num" w:pos="720"/>
+        </w:tabs>
+        <w:ind w:left="720" w:hanging="360"/>
+      </w:pPr>
+      <w:rPr>
+        <w:rFonts w:ascii="Symbol" w:hAnsi="Symbol" w:hint="default"/>
+        <w:sz w:val="20"/>
+      </w:rPr>
+    </w:lvl>
+    <w:lvl w:ilvl="1" w:tentative="1">
+      <w:start w:val="1"/>
+      <w:numFmt w:val="bullet"/>
+      <w:lvlText w:val="o"/>
+      <w:lvlJc w:val="left"/>
+      <w:pPr>
+        <w:tabs>
+          <w:tab w:val="num" w:pos="1440"/>
+        </w:tabs>
+        <w:ind w:left="1440" w:hanging="360"/>
+      </w:pPr>
+      <w:rPr>
+        <w:rFonts w:ascii="Courier New" w:hAnsi="Courier New" w:hint="default"/>
+        <w:sz w:val="20"/>
+      </w:rPr>
+    </w:lvl>
+    <w:lvl w:ilvl="2" w:tentative="1">
+      <w:start w:val="1"/>
+      <w:numFmt w:val="bullet"/>
+      <w:lvlText w:val=""/>
+      <w:lvlJc w:val="left"/>
+      <w:pPr>
+        <w:tabs>
+          <w:tab w:val="num" w:pos="2160"/>
+        </w:tabs>
+        <w:ind w:left="2160" w:hanging="360"/>
+      </w:pPr>
+      <w:rPr>
+        <w:rFonts w:ascii="Wingdings" w:hAnsi="Wingdings" w:hint="default"/>
+        <w:sz w:val="20"/>
+      </w:rPr>
+    </w:lvl>
+    <w:lvl w:ilvl="3" w:tentative="1">
+      <w:start w:val="1"/>
+      <w:numFmt w:val="bullet"/>
+      <w:lvlText w:val=""/>
+      <w:lvlJc w:val="left"/>
+      <w:pPr>
+        <w:tabs>
+          <w:tab w:val="num" w:pos="2880"/>
+        </w:tabs>
+        <w:ind w:left="2880" w:hanging="360"/>
+      </w:pPr>
+      <w:rPr>
+        <w:rFonts w:ascii="Wingdings" w:hAnsi="Wingdings" w:hint="default"/>
+        <w:sz w:val="20"/>
+      </w:rPr>
+    </w:lvl>
+    <w:lvl w:ilvl="4" w:tentative="1">
+      <w:start w:val="1"/>
+      <w:numFmt w:val="bullet"/>
+      <w:lvlText w:val=""/>
+      <w:lvlJc w:val="left"/>
+      <w:pPr>
+        <w:tabs>
+          <w:tab w:val="num" w:pos="3600"/>
+        </w:tabs>
+        <w:ind w:left="3600" w:hanging="360"/>
+      </w:pPr>
+      <w:rPr>
+        <w:rFonts w:ascii="Wingdings" w:hAnsi="Wingdings" w:hint="default"/>
+        <w:sz w:val="20"/>
+      </w:rPr>
+    </w:lvl>
+    <w:lvl w:ilvl="5" w:tentative="1">
+      <w:start w:val="1"/>
+      <w:numFmt w:val="bullet"/>
+      <w:lvlText w:val=""/>
+      <w:lvlJc w:val="left"/>
+      <w:pPr>
+        <w:tabs>
+          <w:tab w:val="num" w:pos="4320"/>
+        </w:tabs>
+        <w:ind w:left="4320" w:hanging="360"/>
+      </w:pPr>
+      <w:rPr>
+        <w:rFonts w:ascii="Wingdings" w:hAnsi="Wingdings" w:hint="default"/>
+        <w:sz w:val="20"/>
+      </w:rPr>
+    </w:lvl>
+    <w:lvl w:ilvl="6" w:tentative="1">
+      <w:start w:val="1"/>
+      <w:numFmt w:val="bullet"/>
+      <w:lvlText w:val=""/>
+      <w:lvlJc w:val="left"/>
+      <w:pPr>
+        <w:tabs>
+          <w:tab w:val="num" w:pos="5040"/>
+        </w:tabs>
+        <w:ind w:left="5040" w:hanging="360"/>
+      </w:pPr>
+      <w:rPr>
+        <w:rFonts w:ascii="Wingdings" w:hAnsi="Wingdings" w:hint="default"/>
+        <w:sz w:val="20"/>
+      </w:rPr>
+    </w:lvl>
+    <w:lvl w:ilvl="7" w:tentative="1">
+      <w:start w:val="1"/>
+      <w:numFmt w:val="bullet"/>
+      <w:lvlText w:val=""/>
+      <w:lvlJc w:val="left"/>
+      <w:pPr>
+        <w:tabs>
+          <w:tab w:val="num" w:pos="5760"/>
+        </w:tabs>
+        <w:ind w:left="5760" w:hanging="360"/>
+      </w:pPr>
+      <w:rPr>
+        <w:rFonts w:ascii="Wingdings" w:hAnsi="Wingdings" w:hint="default"/>
+        <w:sz w:val="20"/>
+      </w:rPr>
+    </w:lvl>
+    <w:lvl w:ilvl="8" w:tentative="1">
+      <w:start w:val="1"/>
+      <w:numFmt w:val="bullet"/>
+      <w:lvlText w:val=""/>
+      <w:lvlJc w:val="left"/>
+      <w:pPr>
+        <w:tabs>
+          <w:tab w:val="num" w:pos="6480"/>
+        </w:tabs>
+        <w:ind w:left="6480" w:hanging="360"/>
+      </w:pPr>
+      <w:rPr>
+        <w:rFonts w:ascii="Wingdings" w:hAnsi="Wingdings" w:hint="default"/>
+        <w:sz w:val="20"/>
+      </w:rPr>
+    </w:lvl>
+  </w:abstractNum>
+  <w:abstractNum w:abstractNumId="2" w15:restartNumberingAfterBreak="0">
     <w:nsid w:val="119D7119"/>
     <w:multiLevelType w:val="multilevel"/>
     <w:tmpl w:val="172064FA"/>
@@ -1417,7 +1473,156 @@
       </w:rPr>
     </w:lvl>
   </w:abstractNum>
-  <w:abstractNum w:abstractNumId="2" w15:restartNumberingAfterBreak="0">
+  <w:abstractNum w:abstractNumId="3" w15:restartNumberingAfterBreak="0">
+    <w:nsid w:val="11F33BEF"/>
+    <w:multiLevelType w:val="multilevel"/>
+    <w:tmpl w:val="13224BAC"/>
+    <w:lvl w:ilvl="0">
+      <w:start w:val="1"/>
+      <w:numFmt w:val="bullet"/>
+      <w:lvlText w:val=""/>
+      <w:lvlJc w:val="left"/>
+      <w:pPr>
+        <w:tabs>
+          <w:tab w:val="num" w:pos="720"/>
+        </w:tabs>
+        <w:ind w:left="720" w:hanging="360"/>
+      </w:pPr>
+      <w:rPr>
+        <w:rFonts w:ascii="Symbol" w:hAnsi="Symbol" w:hint="default"/>
+        <w:sz w:val="20"/>
+      </w:rPr>
+    </w:lvl>
+    <w:lvl w:ilvl="1">
+      <w:start w:val="1"/>
+      <w:numFmt w:val="bullet"/>
+      <w:lvlText w:val="o"/>
+      <w:lvlJc w:val="left"/>
+      <w:pPr>
+        <w:tabs>
+          <w:tab w:val="num" w:pos="1440"/>
+        </w:tabs>
+        <w:ind w:left="1440" w:hanging="360"/>
+      </w:pPr>
+      <w:rPr>
+        <w:rFonts w:ascii="Courier New" w:hAnsi="Courier New" w:hint="default"/>
+        <w:sz w:val="20"/>
+      </w:rPr>
+    </w:lvl>
+    <w:lvl w:ilvl="2" w:tentative="1">
+      <w:start w:val="1"/>
+      <w:numFmt w:val="bullet"/>
+      <w:lvlText w:val=""/>
+      <w:lvlJc w:val="left"/>
+      <w:pPr>
+        <w:tabs>
+          <w:tab w:val="num" w:pos="2160"/>
+        </w:tabs>
+        <w:ind w:left="2160" w:hanging="360"/>
+      </w:pPr>
+      <w:rPr>
+        <w:rFonts w:ascii="Wingdings" w:hAnsi="Wingdings" w:hint="default"/>
+        <w:sz w:val="20"/>
+      </w:rPr>
+    </w:lvl>
+    <w:lvl w:ilvl="3" w:tentative="1">
+      <w:start w:val="1"/>
+      <w:numFmt w:val="bullet"/>
+      <w:lvlText w:val=""/>
+      <w:lvlJc w:val="left"/>
+      <w:pPr>
+        <w:tabs>
+          <w:tab w:val="num" w:pos="2880"/>
+        </w:tabs>
+        <w:ind w:left="2880" w:hanging="360"/>
+      </w:pPr>
+      <w:rPr>
+        <w:rFonts w:ascii="Wingdings" w:hAnsi="Wingdings" w:hint="default"/>
+        <w:sz w:val="20"/>
+      </w:rPr>
+    </w:lvl>
+    <w:lvl w:ilvl="4" w:tentative="1">
+      <w:start w:val="1"/>
+      <w:numFmt w:val="bullet"/>
+      <w:lvlText w:val=""/>
+      <w:lvlJc w:val="left"/>
+      <w:pPr>
+        <w:tabs>
+          <w:tab w:val="num" w:pos="3600"/>
+        </w:tabs>
+        <w:ind w:left="3600" w:hanging="360"/>
+      </w:pPr>
+      <w:rPr>
+        <w:rFonts w:ascii="Wingdings" w:hAnsi="Wingdings" w:hint="default"/>
+        <w:sz w:val="20"/>
+      </w:rPr>
+    </w:lvl>
+    <w:lvl w:ilvl="5" w:tentative="1">
+      <w:start w:val="1"/>
+      <w:numFmt w:val="bullet"/>
+      <w:lvlText w:val=""/>
+      <w:lvlJc w:val="left"/>
+      <w:pPr>
+        <w:tabs>
+          <w:tab w:val="num" w:pos="4320"/>
+        </w:tabs>
+        <w:ind w:left="4320" w:hanging="360"/>
+      </w:pPr>
+      <w:rPr>
+        <w:rFonts w:ascii="Wingdings" w:hAnsi="Wingdings" w:hint="default"/>
+        <w:sz w:val="20"/>
+      </w:rPr>
+    </w:lvl>
+    <w:lvl w:ilvl="6" w:tentative="1">
+      <w:start w:val="1"/>
+      <w:numFmt w:val="bullet"/>
+      <w:lvlText w:val=""/>
+      <w:lvlJc w:val="left"/>
+      <w:pPr>
+        <w:tabs>
+          <w:tab w:val="num" w:pos="5040"/>
+        </w:tabs>
+        <w:ind w:left="5040" w:hanging="360"/>
+      </w:pPr>
+      <w:rPr>
+        <w:rFonts w:ascii="Wingdings" w:hAnsi="Wingdings" w:hint="default"/>
+        <w:sz w:val="20"/>
+      </w:rPr>
+    </w:lvl>
+    <w:lvl w:ilvl="7" w:tentative="1">
+      <w:start w:val="1"/>
+      <w:numFmt w:val="bullet"/>
+      <w:lvlText w:val=""/>
+      <w:lvlJc w:val="left"/>
+      <w:pPr>
+        <w:tabs>
+          <w:tab w:val="num" w:pos="5760"/>
+        </w:tabs>
+        <w:ind w:left="5760" w:hanging="360"/>
+      </w:pPr>
+      <w:rPr>
+        <w:rFonts w:ascii="Wingdings" w:hAnsi="Wingdings" w:hint="default"/>
+        <w:sz w:val="20"/>
+      </w:rPr>
+    </w:lvl>
+    <w:lvl w:ilvl="8" w:tentative="1">
+      <w:start w:val="1"/>
+      <w:numFmt w:val="bullet"/>
+      <w:lvlText w:val=""/>
+      <w:lvlJc w:val="left"/>
+      <w:pPr>
+        <w:tabs>
+          <w:tab w:val="num" w:pos="6480"/>
+        </w:tabs>
+        <w:ind w:left="6480" w:hanging="360"/>
+      </w:pPr>
+      <w:rPr>
+        <w:rFonts w:ascii="Wingdings" w:hAnsi="Wingdings" w:hint="default"/>
+        <w:sz w:val="20"/>
+      </w:rPr>
+    </w:lvl>
+  </w:abstractNum>
+  <w:abstractNum w:abstractNumId="4" w15:restartNumberingAfterBreak="0">
     <w:nsid w:val="22A842BB"/>
     <w:multiLevelType w:val="multilevel"/>
     <w:tmpl w:val="639834F6"/>
@@ -1566,7 +1771,7 @@
       </w:rPr>
     </w:lvl>
   </w:abstractNum>
-  <w:abstractNum w:abstractNumId="3" w15:restartNumberingAfterBreak="0">
+  <w:abstractNum w:abstractNumId="5" w15:restartNumberingAfterBreak="0">
     <w:nsid w:val="23830799"/>
     <w:multiLevelType w:val="multilevel"/>
     <w:tmpl w:val="6C820F7A"/>
@@ -1715,7 +1920,7 @@
       </w:rPr>
     </w:lvl>
   </w:abstractNum>
-  <w:abstractNum w:abstractNumId="4" w15:restartNumberingAfterBreak="0">
+  <w:abstractNum w:abstractNumId="6" w15:restartNumberingAfterBreak="0">
     <w:nsid w:val="26CB7CFF"/>
     <w:multiLevelType w:val="multilevel"/>
     <w:tmpl w:val="2AAEA952"/>
@@ -1864,7 +2069,7 @@
       </w:rPr>
     </w:lvl>
   </w:abstractNum>
-  <w:abstractNum w:abstractNumId="5" w15:restartNumberingAfterBreak="0">
+  <w:abstractNum w:abstractNumId="7" w15:restartNumberingAfterBreak="0">
     <w:nsid w:val="28212AE0"/>
     <w:multiLevelType w:val="multilevel"/>
     <w:tmpl w:val="291090FE"/>
@@ -2013,7 +2218,7 @@
       </w:rPr>
     </w:lvl>
   </w:abstractNum>
-  <w:abstractNum w:abstractNumId="6" w15:restartNumberingAfterBreak="0">
+  <w:abstractNum w:abstractNumId="8" w15:restartNumberingAfterBreak="0">
     <w:nsid w:val="284351CE"/>
     <w:multiLevelType w:val="multilevel"/>
     <w:tmpl w:val="0E8A2E36"/>
@@ -2162,7 +2367,7 @@
       </w:rPr>
     </w:lvl>
   </w:abstractNum>
-  <w:abstractNum w:abstractNumId="7" w15:restartNumberingAfterBreak="0">
+  <w:abstractNum w:abstractNumId="9" w15:restartNumberingAfterBreak="0">
     <w:nsid w:val="2AFE1E34"/>
     <w:multiLevelType w:val="multilevel"/>
     <w:tmpl w:val="CDA6DDF4"/>
@@ -2311,7 +2516,7 @@
       </w:rPr>
     </w:lvl>
   </w:abstractNum>
-  <w:abstractNum w:abstractNumId="8" w15:restartNumberingAfterBreak="0">
+  <w:abstractNum w:abstractNumId="10" w15:restartNumberingAfterBreak="0">
     <w:nsid w:val="2EDF5BD5"/>
     <w:multiLevelType w:val="multilevel"/>
     <w:tmpl w:val="7C0EBC56"/>
@@ -2428,7 +2633,7 @@
       </w:pPr>
     </w:lvl>
   </w:abstractNum>
-  <w:abstractNum w:abstractNumId="9" w15:restartNumberingAfterBreak="0">
+  <w:abstractNum w:abstractNumId="11" w15:restartNumberingAfterBreak="0">
     <w:nsid w:val="3EC30BB4"/>
     <w:multiLevelType w:val="multilevel"/>
     <w:tmpl w:val="385A2D84"/>
@@ -2577,7 +2782,156 @@
       </w:rPr>
     </w:lvl>
   </w:abstractNum>
-  <w:abstractNum w:abstractNumId="10" w15:restartNumberingAfterBreak="0">
+  <w:abstractNum w:abstractNumId="12" w15:restartNumberingAfterBreak="0">
+    <w:nsid w:val="46EC16EC"/>
+    <w:multiLevelType w:val="multilevel"/>
+    <w:tmpl w:val="2A4E3FF0"/>
+    <w:lvl w:ilvl="0">
+      <w:start w:val="1"/>
+      <w:numFmt w:val="bullet"/>
+      <w:lvlText w:val=""/>
+      <w:lvlJc w:val="left"/>
+      <w:pPr>
+        <w:tabs>
+          <w:tab w:val="num" w:pos="720"/>
+        </w:tabs>
+        <w:ind w:left="720" w:hanging="360"/>
+      </w:pPr>
+      <w:rPr>
+        <w:rFonts w:ascii="Symbol" w:hAnsi="Symbol" w:hint="default"/>
+        <w:sz w:val="20"/>
+      </w:rPr>
+    </w:lvl>
+    <w:lvl w:ilvl="1" w:tentative="1">
+      <w:start w:val="1"/>
+      <w:numFmt w:val="bullet"/>
+      <w:lvlText w:val="o"/>
+      <w:lvlJc w:val="left"/>
+      <w:pPr>
+        <w:tabs>
+          <w:tab w:val="num" w:pos="1440"/>
+        </w:tabs>
+        <w:ind w:left="1440" w:hanging="360"/>
+      </w:pPr>
+      <w:rPr>
+        <w:rFonts w:ascii="Courier New" w:hAnsi="Courier New" w:hint="default"/>
+        <w:sz w:val="20"/>
+      </w:rPr>
+    </w:lvl>
+    <w:lvl w:ilvl="2" w:tentative="1">
+      <w:start w:val="1"/>
+      <w:numFmt w:val="bullet"/>
+      <w:lvlText w:val=""/>
+      <w:lvlJc w:val="left"/>
+      <w:pPr>
+        <w:tabs>
+          <w:tab w:val="num" w:pos="2160"/>
+        </w:tabs>
+        <w:ind w:left="2160" w:hanging="360"/>
+      </w:pPr>
+      <w:rPr>
+        <w:rFonts w:ascii="Wingdings" w:hAnsi="Wingdings" w:hint="default"/>
+        <w:sz w:val="20"/>
+      </w:rPr>
+    </w:lvl>
+    <w:lvl w:ilvl="3" w:tentative="1">
+      <w:start w:val="1"/>
+      <w:numFmt w:val="bullet"/>
+      <w:lvlText w:val=""/>
+      <w:lvlJc w:val="left"/>
+      <w:pPr>
+        <w:tabs>
+          <w:tab w:val="num" w:pos="2880"/>
+        </w:tabs>
+        <w:ind w:left="2880" w:hanging="360"/>
+      </w:pPr>
+      <w:rPr>
+        <w:rFonts w:ascii="Wingdings" w:hAnsi="Wingdings" w:hint="default"/>
+        <w:sz w:val="20"/>
+      </w:rPr>
+    </w:lvl>
+    <w:lvl w:ilvl="4" w:tentative="1">
+      <w:start w:val="1"/>
+      <w:numFmt w:val="bullet"/>
+      <w:lvlText w:val=""/>
+      <w:lvlJc w:val="left"/>
+      <w:pPr>
+        <w:tabs>
+          <w:tab w:val="num" w:pos="3600"/>
+        </w:tabs>
+        <w:ind w:left="3600" w:hanging="360"/>
+      </w:pPr>
+      <w:rPr>
+        <w:rFonts w:ascii="Wingdings" w:hAnsi="Wingdings" w:hint="default"/>
+        <w:sz w:val="20"/>
+      </w:rPr>
+    </w:lvl>
+    <w:lvl w:ilvl="5" w:tentative="1">
+      <w:start w:val="1"/>
+      <w:numFmt w:val="bullet"/>
+      <w:lvlText w:val=""/>
+      <w:lvlJc w:val="left"/>
+      <w:pPr>
+        <w:tabs>
+          <w:tab w:val="num" w:pos="4320"/>
+        </w:tabs>
+        <w:ind w:left="4320" w:hanging="360"/>
+      </w:pPr>
+      <w:rPr>
+        <w:rFonts w:ascii="Wingdings" w:hAnsi="Wingdings" w:hint="default"/>
+        <w:sz w:val="20"/>
+      </w:rPr>
+    </w:lvl>
+    <w:lvl w:ilvl="6" w:tentative="1">
+      <w:start w:val="1"/>
+      <w:numFmt w:val="bullet"/>
+      <w:lvlText w:val=""/>
+      <w:lvlJc w:val="left"/>
+      <w:pPr>
+        <w:tabs>
+          <w:tab w:val="num" w:pos="5040"/>
+        </w:tabs>
+        <w:ind w:left="5040" w:hanging="360"/>
+      </w:pPr>
+      <w:rPr>
+        <w:rFonts w:ascii="Wingdings" w:hAnsi="Wingdings" w:hint="default"/>
+        <w:sz w:val="20"/>
+      </w:rPr>
+    </w:lvl>
+    <w:lvl w:ilvl="7" w:tentative="1">
+      <w:start w:val="1"/>
+      <w:numFmt w:val="bullet"/>
+      <w:lvlText w:val=""/>
+      <w:lvlJc w:val="left"/>
+      <w:pPr>
+        <w:tabs>
+          <w:tab w:val="num" w:pos="5760"/>
+        </w:tabs>
+        <w:ind w:left="5760" w:hanging="360"/>
+      </w:pPr>
+      <w:rPr>
+        <w:rFonts w:ascii="Wingdings" w:hAnsi="Wingdings" w:hint="default"/>
+        <w:sz w:val="20"/>
+      </w:rPr>
+    </w:lvl>
+    <w:lvl w:ilvl="8" w:tentative="1">
+      <w:start w:val="1"/>
+      <w:numFmt w:val="bullet"/>
+      <w:lvlText w:val=""/>
+      <w:lvlJc w:val="left"/>
+      <w:pPr>
+        <w:tabs>
+          <w:tab w:val="num" w:pos="6480"/>
+        </w:tabs>
+        <w:ind w:left="6480" w:hanging="360"/>
+      </w:pPr>
+      <w:rPr>
+        <w:rFonts w:ascii="Wingdings" w:hAnsi="Wingdings" w:hint="default"/>
+        <w:sz w:val="20"/>
+      </w:rPr>
+    </w:lvl>
+  </w:abstractNum>
+  <w:abstractNum w:abstractNumId="13" w15:restartNumberingAfterBreak="0">
     <w:nsid w:val="483C6E45"/>
     <w:multiLevelType w:val="multilevel"/>
     <w:tmpl w:val="1F685866"/>
@@ -2726,7 +3080,7 @@
       </w:rPr>
     </w:lvl>
   </w:abstractNum>
-  <w:abstractNum w:abstractNumId="11" w15:restartNumberingAfterBreak="0">
+  <w:abstractNum w:abstractNumId="14" w15:restartNumberingAfterBreak="0">
     <w:nsid w:val="527E0367"/>
     <w:multiLevelType w:val="multilevel"/>
     <w:tmpl w:val="6D524302"/>
@@ -2875,7 +3229,7 @@
       </w:rPr>
     </w:lvl>
   </w:abstractNum>
-  <w:abstractNum w:abstractNumId="12" w15:restartNumberingAfterBreak="0">
+  <w:abstractNum w:abstractNumId="15" w15:restartNumberingAfterBreak="0">
     <w:nsid w:val="60601CD2"/>
     <w:multiLevelType w:val="multilevel"/>
     <w:tmpl w:val="AA3AF676"/>
@@ -3024,7 +3378,7 @@
       </w:rPr>
     </w:lvl>
   </w:abstractNum>
-  <w:abstractNum w:abstractNumId="13" w15:restartNumberingAfterBreak="0">
+  <w:abstractNum w:abstractNumId="16" w15:restartNumberingAfterBreak="0">
     <w:nsid w:val="626F0A62"/>
     <w:multiLevelType w:val="multilevel"/>
     <w:tmpl w:val="1910E15E"/>
@@ -3141,7 +3495,7 @@
       </w:pPr>
     </w:lvl>
   </w:abstractNum>
-  <w:abstractNum w:abstractNumId="14" w15:restartNumberingAfterBreak="0">
+  <w:abstractNum w:abstractNumId="17" w15:restartNumberingAfterBreak="0">
     <w:nsid w:val="70BA690A"/>
     <w:multiLevelType w:val="multilevel"/>
     <w:tmpl w:val="CCDA4F0C"/>
@@ -3290,50 +3644,211 @@
       </w:rPr>
     </w:lvl>
   </w:abstractNum>
+  <w:abstractNum w:abstractNumId="18" w15:restartNumberingAfterBreak="0">
+    <w:nsid w:val="79C07B18"/>
+    <w:multiLevelType w:val="multilevel"/>
+    <w:tmpl w:val="487643E4"/>
+    <w:lvl w:ilvl="0">
+      <w:start w:val="1"/>
+      <w:numFmt w:val="bullet"/>
+      <w:lvlText w:val=""/>
+      <w:lvlJc w:val="left"/>
+      <w:pPr>
+        <w:tabs>
+          <w:tab w:val="num" w:pos="720"/>
+        </w:tabs>
+        <w:ind w:left="720" w:hanging="360"/>
+      </w:pPr>
+      <w:rPr>
+        <w:rFonts w:ascii="Symbol" w:hAnsi="Symbol" w:hint="default"/>
+        <w:sz w:val="20"/>
+      </w:rPr>
+    </w:lvl>
+    <w:lvl w:ilvl="1" w:tentative="1">
+      <w:start w:val="1"/>
+      <w:numFmt w:val="bullet"/>
+      <w:lvlText w:val="o"/>
+      <w:lvlJc w:val="left"/>
+      <w:pPr>
+        <w:tabs>
+          <w:tab w:val="num" w:pos="1440"/>
+        </w:tabs>
+        <w:ind w:left="1440" w:hanging="360"/>
+      </w:pPr>
+      <w:rPr>
+        <w:rFonts w:ascii="Courier New" w:hAnsi="Courier New" w:hint="default"/>
+        <w:sz w:val="20"/>
+      </w:rPr>
+    </w:lvl>
+    <w:lvl w:ilvl="2" w:tentative="1">
+      <w:start w:val="1"/>
+      <w:numFmt w:val="bullet"/>
+      <w:lvlText w:val=""/>
+      <w:lvlJc w:val="left"/>
+      <w:pPr>
+        <w:tabs>
+          <w:tab w:val="num" w:pos="2160"/>
+        </w:tabs>
+        <w:ind w:left="2160" w:hanging="360"/>
+      </w:pPr>
+      <w:rPr>
+        <w:rFonts w:ascii="Wingdings" w:hAnsi="Wingdings" w:hint="default"/>
+        <w:sz w:val="20"/>
+      </w:rPr>
+    </w:lvl>
+    <w:lvl w:ilvl="3" w:tentative="1">
+      <w:start w:val="1"/>
+      <w:numFmt w:val="bullet"/>
+      <w:lvlText w:val=""/>
+      <w:lvlJc w:val="left"/>
+      <w:pPr>
+        <w:tabs>
+          <w:tab w:val="num" w:pos="2880"/>
+        </w:tabs>
+        <w:ind w:left="2880" w:hanging="360"/>
+      </w:pPr>
+      <w:rPr>
+        <w:rFonts w:ascii="Wingdings" w:hAnsi="Wingdings" w:hint="default"/>
+        <w:sz w:val="20"/>
+      </w:rPr>
+    </w:lvl>
+    <w:lvl w:ilvl="4" w:tentative="1">
+      <w:start w:val="1"/>
+      <w:numFmt w:val="bullet"/>
+      <w:lvlText w:val=""/>
+      <w:lvlJc w:val="left"/>
+      <w:pPr>
+        <w:tabs>
+          <w:tab w:val="num" w:pos="3600"/>
+        </w:tabs>
+        <w:ind w:left="3600" w:hanging="360"/>
+      </w:pPr>
+      <w:rPr>
+        <w:rFonts w:ascii="Wingdings" w:hAnsi="Wingdings" w:hint="default"/>
+        <w:sz w:val="20"/>
+      </w:rPr>
+    </w:lvl>
+    <w:lvl w:ilvl="5" w:tentative="1">
+      <w:start w:val="1"/>
+      <w:numFmt w:val="bullet"/>
+      <w:lvlText w:val=""/>
+      <w:lvlJc w:val="left"/>
+      <w:pPr>
+        <w:tabs>
+          <w:tab w:val="num" w:pos="4320"/>
+        </w:tabs>
+        <w:ind w:left="4320" w:hanging="360"/>
+      </w:pPr>
+      <w:rPr>
+        <w:rFonts w:ascii="Wingdings" w:hAnsi="Wingdings" w:hint="default"/>
+        <w:sz w:val="20"/>
+      </w:rPr>
+    </w:lvl>
+    <w:lvl w:ilvl="6" w:tentative="1">
+      <w:start w:val="1"/>
+      <w:numFmt w:val="bullet"/>
+      <w:lvlText w:val=""/>
+      <w:lvlJc w:val="left"/>
+      <w:pPr>
+        <w:tabs>
+          <w:tab w:val="num" w:pos="5040"/>
+        </w:tabs>
+        <w:ind w:left="5040" w:hanging="360"/>
+      </w:pPr>
+      <w:rPr>
+        <w:rFonts w:ascii="Wingdings" w:hAnsi="Wingdings" w:hint="default"/>
+        <w:sz w:val="20"/>
+      </w:rPr>
+    </w:lvl>
+    <w:lvl w:ilvl="7" w:tentative="1">
+      <w:start w:val="1"/>
+      <w:numFmt w:val="bullet"/>
+      <w:lvlText w:val=""/>
+      <w:lvlJc w:val="left"/>
+      <w:pPr>
+        <w:tabs>
+          <w:tab w:val="num" w:pos="5760"/>
+        </w:tabs>
+        <w:ind w:left="5760" w:hanging="360"/>
+      </w:pPr>
+      <w:rPr>
+        <w:rFonts w:ascii="Wingdings" w:hAnsi="Wingdings" w:hint="default"/>
+        <w:sz w:val="20"/>
+      </w:rPr>
+    </w:lvl>
+    <w:lvl w:ilvl="8" w:tentative="1">
+      <w:start w:val="1"/>
+      <w:numFmt w:val="bullet"/>
+      <w:lvlText w:val=""/>
+      <w:lvlJc w:val="left"/>
+      <w:pPr>
+        <w:tabs>
+          <w:tab w:val="num" w:pos="6480"/>
+        </w:tabs>
+        <w:ind w:left="6480" w:hanging="360"/>
+      </w:pPr>
+      <w:rPr>
+        <w:rFonts w:ascii="Wingdings" w:hAnsi="Wingdings" w:hint="default"/>
+        <w:sz w:val="20"/>
+      </w:rPr>
+    </w:lvl>
+  </w:abstractNum>
   <w:num w:numId="1" w16cid:durableId="557210620">
-    <w:abstractNumId w:val="6"/>
+    <w:abstractNumId w:val="8"/>
   </w:num>
   <w:num w:numId="2" w16cid:durableId="182210718">
-    <w:abstractNumId w:val="3"/>
+    <w:abstractNumId w:val="5"/>
   </w:num>
   <w:num w:numId="3" w16cid:durableId="1479684033">
     <w:abstractNumId w:val="0"/>
   </w:num>
   <w:num w:numId="4" w16cid:durableId="885682658">
+    <w:abstractNumId w:val="9"/>
+  </w:num>
+  <w:num w:numId="5" w16cid:durableId="1223561187">
+    <w:abstractNumId w:val="13"/>
+  </w:num>
+  <w:num w:numId="6" w16cid:durableId="1354070815">
+    <w:abstractNumId w:val="10"/>
+  </w:num>
+  <w:num w:numId="7" w16cid:durableId="1748913365">
+    <w:abstractNumId w:val="17"/>
+  </w:num>
+  <w:num w:numId="8" w16cid:durableId="1216965578">
+    <w:abstractNumId w:val="11"/>
+  </w:num>
+  <w:num w:numId="9" w16cid:durableId="1851408356">
     <w:abstractNumId w:val="7"/>
   </w:num>
-  <w:num w:numId="5" w16cid:durableId="1223561187">
-    <w:abstractNumId w:val="10"/>
+  <w:num w:numId="10" w16cid:durableId="1801340312">
+    <w:abstractNumId w:val="15"/>
   </w:num>
-  <w:num w:numId="6" w16cid:durableId="1354070815">
-    <w:abstractNumId w:val="8"/>
+  <w:num w:numId="11" w16cid:durableId="312027302">
+    <w:abstractNumId w:val="4"/>
   </w:num>
-  <w:num w:numId="7" w16cid:durableId="1748913365">
+  <w:num w:numId="12" w16cid:durableId="841238016">
+    <w:abstractNumId w:val="2"/>
+  </w:num>
+  <w:num w:numId="13" w16cid:durableId="292638927">
+    <w:abstractNumId w:val="6"/>
+  </w:num>
+  <w:num w:numId="14" w16cid:durableId="1235970982">
+    <w:abstractNumId w:val="16"/>
+  </w:num>
+  <w:num w:numId="15" w16cid:durableId="253053714">
     <w:abstractNumId w:val="14"/>
   </w:num>
-  <w:num w:numId="8" w16cid:durableId="1216965578">
-    <w:abstractNumId w:val="9"/>
+  <w:num w:numId="16" w16cid:durableId="134297640">
+    <w:abstractNumId w:val="18"/>
   </w:num>
-  <w:num w:numId="9" w16cid:durableId="1851408356">
-    <w:abstractNumId w:val="5"/>
-  </w:num>
-  <w:num w:numId="10" w16cid:durableId="1801340312">
+  <w:num w:numId="17" w16cid:durableId="343630194">
     <w:abstractNumId w:val="12"/>
   </w:num>
-  <w:num w:numId="11" w16cid:durableId="312027302">
-    <w:abstractNumId w:val="2"/>
-  </w:num>
-  <w:num w:numId="12" w16cid:durableId="841238016">
+  <w:num w:numId="18" w16cid:durableId="1522353760">
     <w:abstractNumId w:val="1"/>
   </w:num>
-  <w:num w:numId="13" w16cid:durableId="292638927">
-    <w:abstractNumId w:val="4"/>
-  </w:num>
-  <w:num w:numId="14" w16cid:durableId="1235970982">
-    <w:abstractNumId w:val="13"/>
-  </w:num>
-  <w:num w:numId="15" w16cid:durableId="253053714">
-    <w:abstractNumId w:val="11"/>
+  <w:num w:numId="19" w16cid:durableId="1089275771">
+    <w:abstractNumId w:val="3"/>
   </w:num>
 </w:numbering>
 </file>
@@ -4265,6 +4780,50 @@
       <w:sz w:val="24"/>
     </w:rPr>
   </w:style>
+  <w:style w:type="paragraph" w:styleId="ab">
+    <w:name w:val="header"/>
+    <w:basedOn w:val="a"/>
+    <w:link w:val="Char3"/>
+    <w:uiPriority w:val="99"/>
+    <w:unhideWhenUsed/>
+    <w:rsid w:val="00A70077"/>
+    <w:pPr>
+      <w:tabs>
+        <w:tab w:val="center" w:pos="4513"/>
+        <w:tab w:val="right" w:pos="9026"/>
+      </w:tabs>
+      <w:snapToGrid w:val="0"/>
+    </w:pPr>
+  </w:style>
+  <w:style w:type="character" w:customStyle="1" w:styleId="Char3">
+    <w:name w:val="머리글 Char"/>
+    <w:basedOn w:val="a0"/>
+    <w:link w:val="ab"/>
+    <w:uiPriority w:val="99"/>
+    <w:rsid w:val="00A70077"/>
+  </w:style>
+  <w:style w:type="paragraph" w:styleId="ac">
+    <w:name w:val="footer"/>
+    <w:basedOn w:val="a"/>
+    <w:link w:val="Char4"/>
+    <w:uiPriority w:val="99"/>
+    <w:unhideWhenUsed/>
+    <w:rsid w:val="00A70077"/>
+    <w:pPr>
+      <w:tabs>
+        <w:tab w:val="center" w:pos="4513"/>
+        <w:tab w:val="right" w:pos="9026"/>
+      </w:tabs>
+      <w:snapToGrid w:val="0"/>
+    </w:pPr>
+  </w:style>
+  <w:style w:type="character" w:customStyle="1" w:styleId="Char4">
+    <w:name w:val="바닥글 Char"/>
+    <w:basedOn w:val="a0"/>
+    <w:link w:val="ac"/>
+    <w:uiPriority w:val="99"/>
+    <w:rsid w:val="00A70077"/>
+  </w:style>
 </w:styles>
 </file>
 

</xml_diff>